<commit_message>
update write up with schmatic graph
</commit_message>
<xml_diff>
--- a/ec450-minggLu-hw5/write-up.docx
+++ b/ec450-minggLu-hw5/write-up.docx
@@ -40,8 +40,13 @@
           <w:numId w:val="1"/>
         </w:numPr>
       </w:pPr>
-      <w:r>
-        <w:t>P1.2 =&gt; switch between different songs</w:t>
+      <w:proofErr w:type="spellStart"/>
+      <w:r>
+        <w:t>Vcc</w:t>
+      </w:r>
+      <w:proofErr w:type="spellEnd"/>
+      <w:r>
+        <w:t xml:space="preserve">  =&gt; power supply, connect with the speaker</w:t>
       </w:r>
     </w:p>
     <w:p>
@@ -53,7 +58,7 @@
         </w:numPr>
       </w:pPr>
       <w:r>
-        <w:t>P1.3 =&gt; start/pause</w:t>
+        <w:t>P1.1 =&gt; output pin, channel TA1, connect with the speaker</w:t>
       </w:r>
     </w:p>
     <w:p>
@@ -65,7 +70,13 @@
         </w:numPr>
       </w:pPr>
       <w:r>
-        <w:t>P1.4 =&gt; speed up</w:t>
+        <w:t xml:space="preserve">P1.2 =&gt; </w:t>
+      </w:r>
+      <w:r>
+        <w:t>connect to external button, switch</w:t>
+      </w:r>
+      <w:r>
+        <w:t xml:space="preserve"> between different songs</w:t>
       </w:r>
     </w:p>
     <w:p>
@@ -77,10 +88,14 @@
         </w:numPr>
       </w:pPr>
       <w:r>
-        <w:t>P1.5 =&gt; slow down</w:t>
-      </w:r>
-      <w:bookmarkStart w:id="0" w:name="_GoBack"/>
-      <w:bookmarkEnd w:id="0"/>
+        <w:t xml:space="preserve">P1.3 =&gt; build in button; </w:t>
+      </w:r>
+      <w:r>
+        <w:t>start/pause</w:t>
+      </w:r>
+      <w:r>
+        <w:t xml:space="preserve"> a song</w:t>
+      </w:r>
     </w:p>
     <w:p>
       <w:pPr>
@@ -91,7 +106,16 @@
         </w:numPr>
       </w:pPr>
       <w:r>
-        <w:t xml:space="preserve">P1.7 =&gt; replay </w:t>
+        <w:t xml:space="preserve">P1.4 =&gt; </w:t>
+      </w:r>
+      <w:r>
+        <w:t xml:space="preserve">connect to external button; </w:t>
+      </w:r>
+      <w:r>
+        <w:t>speed up</w:t>
+      </w:r>
+      <w:r>
+        <w:t xml:space="preserve"> a song</w:t>
       </w:r>
     </w:p>
     <w:p>
@@ -103,7 +127,75 @@
         </w:numPr>
       </w:pPr>
       <w:r>
-        <w:t>Graph example:</w:t>
+        <w:t xml:space="preserve">P1.5 =&gt; </w:t>
+      </w:r>
+      <w:r>
+        <w:t xml:space="preserve">connect to external button; </w:t>
+      </w:r>
+      <w:r>
+        <w:t>slow down</w:t>
+      </w:r>
+      <w:r>
+        <w:t xml:space="preserve"> a song</w:t>
+      </w:r>
+    </w:p>
+    <w:p>
+      <w:pPr>
+        <w:pStyle w:val="ListParagraph"/>
+        <w:numPr>
+          <w:ilvl w:val="1"/>
+          <w:numId w:val="1"/>
+        </w:numPr>
+      </w:pPr>
+      <w:r>
+        <w:t xml:space="preserve">P1.7 =&gt; </w:t>
+      </w:r>
+      <w:r>
+        <w:t xml:space="preserve">connect to external button; </w:t>
+      </w:r>
+      <w:r>
+        <w:t>replay</w:t>
+      </w:r>
+      <w:r>
+        <w:t xml:space="preserve"> a song</w:t>
+      </w:r>
+      <w:r>
+        <w:t xml:space="preserve"> </w:t>
+      </w:r>
+    </w:p>
+    <w:p>
+      <w:pPr>
+        <w:pStyle w:val="ListParagraph"/>
+        <w:numPr>
+          <w:ilvl w:val="1"/>
+          <w:numId w:val="1"/>
+        </w:numPr>
+      </w:pPr>
+      <w:r>
+        <w:t>External b</w:t>
+      </w:r>
+      <w:r>
+        <w:t>utton connection g</w:t>
+      </w:r>
+      <w:r>
+        <w:t>raph example:</w:t>
+      </w:r>
+      <w:r>
+        <w:t xml:space="preserve"> (credit to </w:t>
+      </w:r>
+      <w:r>
+        <w:rPr>
+          <w:rFonts w:hint="eastAsia"/>
+        </w:rPr>
+        <w:t>©</w:t>
+      </w:r>
+      <w:proofErr w:type="spellStart"/>
+      <w:r>
+        <w:t>Energia</w:t>
+      </w:r>
+      <w:proofErr w:type="spellEnd"/>
+      <w:r>
+        <w:t>)</w:t>
       </w:r>
     </w:p>
     <w:p>
@@ -116,10 +208,10 @@
           <w:noProof/>
         </w:rPr>
         <w:drawing>
-          <wp:inline distT="0" distB="0" distL="0" distR="0" wp14:anchorId="6F2B51A0" wp14:editId="6BE74A54">
-            <wp:extent cx="2105025" cy="2857500"/>
-            <wp:effectExtent l="0" t="0" r="9525" b="0"/>
-            <wp:docPr id="1" name="Picture 1" descr="pullup"/>
+          <wp:inline distT="0" distB="0" distL="0" distR="0">
+            <wp:extent cx="3270191" cy="1828800"/>
+            <wp:effectExtent l="0" t="0" r="6985" b="0"/>
+            <wp:docPr id="2" name="Picture 2" descr="http://energia.nu/img/Button_bb.png"/>
             <wp:cNvGraphicFramePr>
               <a:graphicFrameLocks xmlns:a="http://schemas.openxmlformats.org/drawingml/2006/main" noChangeAspect="1"/>
             </wp:cNvGraphicFramePr>
@@ -127,13 +219,13 @@
               <a:graphicData uri="http://schemas.openxmlformats.org/drawingml/2006/picture">
                 <pic:pic xmlns:pic="http://schemas.openxmlformats.org/drawingml/2006/picture">
                   <pic:nvPicPr>
-                    <pic:cNvPr id="0" name="Picture 1" descr="pullup"/>
+                    <pic:cNvPr id="0" name="Picture 1" descr="http://energia.nu/img/Button_bb.png"/>
                     <pic:cNvPicPr>
                       <a:picLocks noChangeAspect="1" noChangeArrowheads="1"/>
                     </pic:cNvPicPr>
                   </pic:nvPicPr>
                   <pic:blipFill>
-                    <a:blip r:embed="rId6">
+                    <a:blip r:embed="rId6" cstate="print">
                       <a:extLst>
                         <a:ext uri="{28A0092B-C50C-407E-A947-70E740481C1C}">
                           <a14:useLocalDpi xmlns:a14="http://schemas.microsoft.com/office/drawing/2010/main" val="0"/>
@@ -148,7 +240,7 @@
                   <pic:spPr bwMode="auto">
                     <a:xfrm>
                       <a:off x="0" y="0"/>
-                      <a:ext cx="2105025" cy="2857500"/>
+                      <a:ext cx="3271394" cy="1829473"/>
                     </a:xfrm>
                     <a:prstGeom prst="rect">
                       <a:avLst/>
@@ -256,6 +348,8 @@
       <w:r>
         <w:t xml:space="preserve">Limitations: </w:t>
       </w:r>
+      <w:bookmarkStart w:id="0" w:name="_GoBack"/>
+      <w:bookmarkEnd w:id="0"/>
     </w:p>
     <w:p>
       <w:pPr>
@@ -310,22 +404,97 @@
         </w:numPr>
       </w:pPr>
       <w:r>
+        <w:t>Virtues</w:t>
+      </w:r>
+    </w:p>
+    <w:p>
+      <w:pPr>
+        <w:pStyle w:val="ListParagraph"/>
+        <w:numPr>
+          <w:ilvl w:val="1"/>
+          <w:numId w:val="1"/>
+        </w:numPr>
+      </w:pPr>
+      <w:r>
+        <w:t>It works!! It can speed up and slow down and replay and switch between songs…..</w:t>
+      </w:r>
+    </w:p>
+    <w:p>
+      <w:r>
         <w:lastRenderedPageBreak/>
-        <w:t>Virtues</w:t>
-      </w:r>
-    </w:p>
-    <w:p>
-      <w:pPr>
-        <w:pStyle w:val="ListParagraph"/>
-        <w:numPr>
-          <w:ilvl w:val="1"/>
-          <w:numId w:val="1"/>
-        </w:numPr>
-      </w:pPr>
-      <w:r>
-        <w:t>It works!! It can speed up and slow down and replay and switch between songs…..</w:t>
-      </w:r>
-    </w:p>
+        <w:t>Reference:</w:t>
+      </w:r>
+    </w:p>
+    <w:p>
+      <w:pPr>
+        <w:rPr>
+          <w:rFonts w:ascii="Georgia" w:hAnsi="Georgia"/>
+          <w:color w:val="202020"/>
+          <w:sz w:val="17"/>
+          <w:szCs w:val="17"/>
+          <w:shd w:val="clear" w:color="auto" w:fill="FFFFFF"/>
+        </w:rPr>
+      </w:pPr>
+      <w:r>
+        <w:t xml:space="preserve">Image for connecting buttons: </w:t>
+      </w:r>
+      <w:r>
+        <w:rPr>
+          <w:rFonts w:ascii="Georgia" w:hAnsi="Georgia"/>
+          <w:color w:val="202020"/>
+          <w:sz w:val="17"/>
+          <w:szCs w:val="17"/>
+          <w:shd w:val="clear" w:color="auto" w:fill="FFFFFF"/>
+        </w:rPr>
+        <w:t>©</w:t>
+      </w:r>
+      <w:proofErr w:type="spellStart"/>
+      <w:r>
+        <w:rPr>
+          <w:rFonts w:ascii="Georgia" w:hAnsi="Georgia"/>
+          <w:color w:val="202020"/>
+          <w:sz w:val="17"/>
+          <w:szCs w:val="17"/>
+          <w:shd w:val="clear" w:color="auto" w:fill="FFFFFF"/>
+        </w:rPr>
+        <w:t>Energia</w:t>
+      </w:r>
+      <w:proofErr w:type="spellEnd"/>
+      <w:r>
+        <w:rPr>
+          <w:rFonts w:ascii="Georgia" w:hAnsi="Georgia"/>
+          <w:color w:val="202020"/>
+          <w:sz w:val="17"/>
+          <w:szCs w:val="17"/>
+          <w:shd w:val="clear" w:color="auto" w:fill="FFFFFF"/>
+        </w:rPr>
+        <w:t xml:space="preserve"> </w:t>
+      </w:r>
+      <w:hyperlink r:id="rId7" w:history="1">
+        <w:r>
+          <w:rPr>
+            <w:rStyle w:val="Hyperlink"/>
+            <w:rFonts w:ascii="Georgia" w:hAnsi="Georgia"/>
+            <w:sz w:val="17"/>
+            <w:szCs w:val="17"/>
+            <w:shd w:val="clear" w:color="auto" w:fill="FFFFFF"/>
+          </w:rPr>
+          <w:t>http://energia.nu/img/Button_bb.png</w:t>
+        </w:r>
+      </w:hyperlink>
+    </w:p>
+    <w:p>
+      <w:pPr>
+        <w:rPr>
+          <w:rFonts w:ascii="Georgia" w:hAnsi="Georgia"/>
+          <w:color w:val="202020"/>
+          <w:sz w:val="17"/>
+          <w:szCs w:val="17"/>
+          <w:shd w:val="clear" w:color="auto" w:fill="FFFFFF"/>
+        </w:rPr>
+      </w:pPr>
+    </w:p>
+    <w:p/>
     <w:sectPr>
       <w:pgSz w:w="12240" w:h="15840"/>
       <w:pgMar w:top="1440" w:right="1800" w:bottom="1440" w:left="1800" w:header="720" w:footer="720" w:gutter="0"/>
@@ -801,6 +970,17 @@
       <w:szCs w:val="16"/>
     </w:rPr>
   </w:style>
+  <w:style w:type="character" w:styleId="Hyperlink">
+    <w:name w:val="Hyperlink"/>
+    <w:basedOn w:val="DefaultParagraphFont"/>
+    <w:uiPriority w:val="99"/>
+    <w:unhideWhenUsed/>
+    <w:rsid w:val="00DF60DA"/>
+    <w:rPr>
+      <w:color w:val="0000FF" w:themeColor="hyperlink"/>
+      <w:u w:val="single"/>
+    </w:rPr>
+  </w:style>
 </w:styles>
 </file>
 
@@ -1030,6 +1210,17 @@
       <w:rFonts w:ascii="Tahoma" w:hAnsi="Tahoma" w:cs="Tahoma"/>
       <w:sz w:val="16"/>
       <w:szCs w:val="16"/>
+    </w:rPr>
+  </w:style>
+  <w:style w:type="character" w:styleId="Hyperlink">
+    <w:name w:val="Hyperlink"/>
+    <w:basedOn w:val="DefaultParagraphFont"/>
+    <w:uiPriority w:val="99"/>
+    <w:unhideWhenUsed/>
+    <w:rsid w:val="00DF60DA"/>
+    <w:rPr>
+      <w:color w:val="0000FF" w:themeColor="hyperlink"/>
+      <w:u w:val="single"/>
     </w:rPr>
   </w:style>
 </w:styles>

</xml_diff>